<commit_message>
Updated Arduino worksheet with black breadboard
</commit_message>
<xml_diff>
--- a/worksheets/arduino-worksheet.docx
+++ b/worksheets/arduino-worksheet.docx
@@ -1743,8 +1743,8 @@
           <w:noProof/>
         </w:rPr>
         <w:drawing>
-          <wp:inline distT="0" distB="0" distL="0" distR="0" wp14:anchorId="14EE39F2" wp14:editId="7C95C5EA">
-            <wp:extent cx="351693" cy="1681171"/>
+          <wp:inline distT="0" distB="0" distL="0" distR="0" wp14:anchorId="14EE39F2" wp14:editId="1A0584FC">
+            <wp:extent cx="376551" cy="1800000"/>
             <wp:effectExtent l="0" t="0" r="0" b="0"/>
             <wp:docPr id="1" name="Picture 1"/>
             <wp:cNvGraphicFramePr>
@@ -1766,7 +1766,7 @@
                   <pic:spPr>
                     <a:xfrm>
                       <a:off x="0" y="0"/>
-                      <a:ext cx="361277" cy="1726983"/>
+                      <a:ext cx="376551" cy="1800000"/>
                     </a:xfrm>
                     <a:prstGeom prst="rect">
                       <a:avLst/>
@@ -1782,6 +1782,13 @@
         <w:rPr>
           <w:sz w:val="22"/>
         </w:rPr>
+        <w:t xml:space="preserve"> </w:t>
+      </w:r>
+      <w:r>
+        <w:rPr>
+          <w:noProof/>
+          <w:sz w:val="22"/>
+        </w:rPr>
         <w:t xml:space="preserve">  </w:t>
       </w:r>
       <w:r>
@@ -1790,10 +1797,10 @@
           <w:sz w:val="22"/>
         </w:rPr>
         <w:drawing>
-          <wp:inline distT="0" distB="0" distL="0" distR="0" wp14:anchorId="4552A9F8" wp14:editId="4B99B42F">
-            <wp:extent cx="1371600" cy="1683800"/>
+          <wp:inline distT="0" distB="0" distL="0" distR="0" wp14:anchorId="584C9068" wp14:editId="7AC0C9B7">
+            <wp:extent cx="1647945" cy="1800000"/>
             <wp:effectExtent l="0" t="0" r="0" b="0"/>
-            <wp:docPr id="3" name="Picture 3" descr="\\ads.bris.ac.uk\filestore\myfiles\Staff12\sl17668\Desktop\images\IMG_20180123_155055.jpg"/>
+            <wp:docPr id="13" name="Picture 13" descr="C:\Users\sl17668\Chrome Local Downloads\IMG_20180212_123734.jpg"/>
             <wp:cNvGraphicFramePr>
               <a:graphicFrameLocks xmlns:a="http://schemas.openxmlformats.org/drawingml/2006/main" noChangeAspect="1"/>
             </wp:cNvGraphicFramePr>
@@ -1801,7 +1808,7 @@
               <a:graphicData uri="http://schemas.openxmlformats.org/drawingml/2006/picture">
                 <pic:pic xmlns:pic="http://schemas.openxmlformats.org/drawingml/2006/picture">
                   <pic:nvPicPr>
-                    <pic:cNvPr id="0" name="Picture 2" descr="\\ads.bris.ac.uk\filestore\myfiles\Staff12\sl17668\Desktop\images\IMG_20180123_155055.jpg"/>
+                    <pic:cNvPr id="0" name="Picture 2" descr="C:\Users\sl17668\Chrome Local Downloads\IMG_20180212_123734.jpg"/>
                     <pic:cNvPicPr>
                       <a:picLocks noChangeAspect="1" noChangeArrowheads="1"/>
                     </pic:cNvPicPr>
@@ -1822,7 +1829,7 @@
                   <pic:spPr bwMode="auto">
                     <a:xfrm>
                       <a:off x="0" y="0"/>
-                      <a:ext cx="1393548" cy="1710744"/>
+                      <a:ext cx="1647945" cy="1800000"/>
                     </a:xfrm>
                     <a:prstGeom prst="rect">
                       <a:avLst/>
@@ -1840,20 +1847,21 @@
       </w:r>
       <w:r>
         <w:rPr>
-          <w:sz w:val="22"/>
-        </w:rPr>
-        <w:t xml:space="preserve">  </w:t>
-      </w:r>
-      <w:r>
-        <w:rPr>
           <w:noProof/>
           <w:sz w:val="22"/>
         </w:rPr>
+        <w:t xml:space="preserve">    </w:t>
+      </w:r>
+      <w:r>
+        <w:rPr>
+          <w:noProof/>
+          <w:sz w:val="22"/>
+        </w:rPr>
         <w:drawing>
-          <wp:inline distT="0" distB="0" distL="0" distR="0" wp14:anchorId="626F62AE" wp14:editId="4DEDDF49">
-            <wp:extent cx="2055536" cy="1681065"/>
+          <wp:inline distT="0" distB="0" distL="0" distR="0" wp14:anchorId="2E0E5758" wp14:editId="67DD4A75">
+            <wp:extent cx="2756250" cy="1800000"/>
             <wp:effectExtent l="0" t="0" r="0" b="0"/>
-            <wp:docPr id="5" name="Picture 5" descr="\\ads.bris.ac.uk\filestore\myfiles\Staff12\sl17668\Desktop\images\IMG_20180123_155014.jpg"/>
+            <wp:docPr id="14" name="Picture 14" descr="C:\Users\sl17668\Chrome Local Downloads\IMG_20180212_123734.jpg"/>
             <wp:cNvGraphicFramePr>
               <a:graphicFrameLocks xmlns:a="http://schemas.openxmlformats.org/drawingml/2006/main" noChangeAspect="1"/>
             </wp:cNvGraphicFramePr>
@@ -1861,7 +1869,130 @@
               <a:graphicData uri="http://schemas.openxmlformats.org/drawingml/2006/picture">
                 <pic:pic xmlns:pic="http://schemas.openxmlformats.org/drawingml/2006/picture">
                   <pic:nvPicPr>
-                    <pic:cNvPr id="0" name="Picture 3" descr="\\ads.bris.ac.uk\filestore\myfiles\Staff12\sl17668\Desktop\images\IMG_20180123_155014.jpg"/>
+                    <pic:cNvPr id="0" name="Picture 2" descr="C:\Users\sl17668\Chrome Local Downloads\IMG_20180212_123734.jpg"/>
+                    <pic:cNvPicPr>
+                      <a:picLocks noChangeAspect="1" noChangeArrowheads="1"/>
+                    </pic:cNvPicPr>
+                  </pic:nvPicPr>
+                  <pic:blipFill rotWithShape="1">
+                    <a:blip r:embed="rId7">
+                      <a:extLst>
+                        <a:ext uri="{28A0092B-C50C-407E-A947-70E740481C1C}">
+                          <a14:useLocalDpi xmlns:a14="http://schemas.microsoft.com/office/drawing/2010/main" val="0"/>
+                        </a:ext>
+                      </a:extLst>
+                    </a:blip>
+                    <a:srcRect l="46250" t="42343" r="8406" b="30546"/>
+                    <a:stretch/>
+                  </pic:blipFill>
+                  <pic:spPr bwMode="auto">
+                    <a:xfrm>
+                      <a:off x="0" y="0"/>
+                      <a:ext cx="2756250" cy="1800000"/>
+                    </a:xfrm>
+                    <a:prstGeom prst="rect">
+                      <a:avLst/>
+                    </a:prstGeom>
+                    <a:noFill/>
+                    <a:ln>
+                      <a:noFill/>
+                    </a:ln>
+                    <a:extLst>
+                      <a:ext uri="{53640926-AAD7-44D8-BBD7-CCE9431645EC}">
+                        <a14:shadowObscured xmlns:a14="http://schemas.microsoft.com/office/drawing/2010/main"/>
+                      </a:ext>
+                    </a:extLst>
+                  </pic:spPr>
+                </pic:pic>
+              </a:graphicData>
+            </a:graphic>
+          </wp:inline>
+        </w:drawing>
+      </w:r>
+    </w:p>
+    <w:p>
+      <w:pPr>
+        <w:rPr>
+          <w:sz w:val="22"/>
+        </w:rPr>
+      </w:pPr>
+      <w:r>
+        <w:rPr>
+          <w:sz w:val="22"/>
+        </w:rPr>
+        <w:t>s</w:t>
+      </w:r>
+    </w:p>
+    <w:p>
+      <w:pPr>
+        <w:rPr>
+          <w:sz w:val="22"/>
+        </w:rPr>
+      </w:pPr>
+      <w:r>
+        <w:rPr>
+          <w:sz w:val="22"/>
+        </w:rPr>
+        <w:t xml:space="preserve">(3) </w:t>
+      </w:r>
+      <w:r>
+        <w:rPr>
+          <w:sz w:val="22"/>
+        </w:rPr>
+        <w:t>Now w</w:t>
+      </w:r>
+      <w:r>
+        <w:rPr>
+          <w:sz w:val="22"/>
+        </w:rPr>
+        <w:t xml:space="preserve">ire up the </w:t>
+      </w:r>
+      <w:r>
+        <w:rPr>
+          <w:sz w:val="22"/>
+        </w:rPr>
+        <w:t>second</w:t>
+      </w:r>
+      <w:r>
+        <w:rPr>
+          <w:sz w:val="22"/>
+        </w:rPr>
+        <w:t xml:space="preserve"> button as shown in the image below:</w:t>
+      </w:r>
+    </w:p>
+    <w:p>
+      <w:pPr>
+        <w:rPr>
+          <w:noProof/>
+          <w:sz w:val="8"/>
+        </w:rPr>
+      </w:pPr>
+    </w:p>
+    <w:p>
+      <w:pPr>
+        <w:jc w:val="center"/>
+        <w:rPr>
+          <w:sz w:val="22"/>
+        </w:rPr>
+      </w:pPr>
+      <w:r>
+        <w:rPr>
+          <w:noProof/>
+          <w:sz w:val="22"/>
+        </w:rPr>
+        <w:drawing>
+          <wp:inline distT="0" distB="0" distL="0" distR="0" wp14:anchorId="12850197" wp14:editId="22BE59A3">
+            <wp:extent cx="1747700" cy="1800000"/>
+            <wp:effectExtent l="0" t="0" r="0" b="0"/>
+            <wp:docPr id="12" name="Picture 12" descr="C:\Users\sl17668\Chrome Local Downloads\IMG_20180212_123642.jpg"/>
+            <wp:cNvGraphicFramePr>
+              <a:graphicFrameLocks xmlns:a="http://schemas.openxmlformats.org/drawingml/2006/main" noChangeAspect="1"/>
+            </wp:cNvGraphicFramePr>
+            <a:graphic xmlns:a="http://schemas.openxmlformats.org/drawingml/2006/main">
+              <a:graphicData uri="http://schemas.openxmlformats.org/drawingml/2006/picture">
+                <pic:pic xmlns:pic="http://schemas.openxmlformats.org/drawingml/2006/picture">
+                  <pic:nvPicPr>
+                    <pic:cNvPr id="0" name="Picture 1" descr="C:\Users\sl17668\Chrome Local Downloads\IMG_20180212_123642.jpg"/>
                     <pic:cNvPicPr>
                       <a:picLocks noChangeAspect="1" noChangeArrowheads="1"/>
                     </pic:cNvPicPr>
@@ -1882,7 +2013,7 @@
                   <pic:spPr bwMode="auto">
                     <a:xfrm>
                       <a:off x="0" y="0"/>
-                      <a:ext cx="2078787" cy="1700080"/>
+                      <a:ext cx="1747700" cy="1800000"/>
                     </a:xfrm>
                     <a:prstGeom prst="rect">
                       <a:avLst/>
@@ -1900,21 +2031,20 @@
       </w:r>
       <w:r>
         <w:rPr>
+          <w:sz w:val="22"/>
+        </w:rPr>
+        <w:t xml:space="preserve">      </w:t>
+      </w:r>
+      <w:r>
+        <w:rPr>
           <w:noProof/>
           <w:sz w:val="22"/>
         </w:rPr>
-        <w:t xml:space="preserve">  </w:t>
-      </w:r>
-      <w:r>
-        <w:rPr>
-          <w:noProof/>
-          <w:sz w:val="22"/>
-        </w:rPr>
         <w:drawing>
-          <wp:inline distT="0" distB="0" distL="0" distR="0" wp14:anchorId="23F8446D" wp14:editId="2EA0B65F">
-            <wp:extent cx="1705708" cy="1682431"/>
+          <wp:inline distT="0" distB="0" distL="0" distR="0" wp14:anchorId="31DFE002" wp14:editId="49D94821">
+            <wp:extent cx="1544118" cy="1800000"/>
             <wp:effectExtent l="0" t="0" r="0" b="0"/>
-            <wp:docPr id="7" name="Picture 7" descr="\\ads.bris.ac.uk\filestore\myfiles\Staff12\sl17668\Desktop\images\IMG_20180123_155014.jpg"/>
+            <wp:docPr id="15" name="Picture 15" descr="C:\Users\sl17668\Chrome Local Downloads\IMG_20180212_123642.jpg"/>
             <wp:cNvGraphicFramePr>
               <a:graphicFrameLocks xmlns:a="http://schemas.openxmlformats.org/drawingml/2006/main" noChangeAspect="1"/>
             </wp:cNvGraphicFramePr>
@@ -1922,7 +2052,7 @@
               <a:graphicData uri="http://schemas.openxmlformats.org/drawingml/2006/picture">
                 <pic:pic xmlns:pic="http://schemas.openxmlformats.org/drawingml/2006/picture">
                   <pic:nvPicPr>
-                    <pic:cNvPr id="0" name="Picture 3" descr="\\ads.bris.ac.uk\filestore\myfiles\Staff12\sl17668\Desktop\images\IMG_20180123_155014.jpg"/>
+                    <pic:cNvPr id="0" name="Picture 1" descr="C:\Users\sl17668\Chrome Local Downloads\IMG_20180212_123642.jpg"/>
                     <pic:cNvPicPr>
                       <a:picLocks noChangeAspect="1" noChangeArrowheads="1"/>
                     </pic:cNvPicPr>
@@ -1935,190 +2065,13 @@
                         </a:ext>
                       </a:extLst>
                     </a:blip>
-                    <a:srcRect l="35653" t="38398" r="47751" b="41586"/>
+                    <a:srcRect l="23286" t="26613" r="37276" b="28749"/>
                     <a:stretch/>
                   </pic:blipFill>
                   <pic:spPr bwMode="auto">
                     <a:xfrm>
                       <a:off x="0" y="0"/>
-                      <a:ext cx="1712219" cy="1688853"/>
-                    </a:xfrm>
-                    <a:prstGeom prst="rect">
-                      <a:avLst/>
-                    </a:prstGeom>
-                    <a:noFill/>
-                    <a:ln>
-                      <a:noFill/>
-                    </a:ln>
-                    <a:extLst>
-                      <a:ext uri="{53640926-AAD7-44D8-BBD7-CCE9431645EC}">
-                        <a14:shadowObscured xmlns:a14="http://schemas.microsoft.com/office/drawing/2010/main"/>
-                      </a:ext>
-                    </a:extLst>
-                  </pic:spPr>
-                </pic:pic>
-              </a:graphicData>
-            </a:graphic>
-          </wp:inline>
-        </w:drawing>
-      </w:r>
-    </w:p>
-    <w:p>
-      <w:pPr>
-        <w:rPr>
-          <w:sz w:val="22"/>
-        </w:rPr>
-      </w:pPr>
-    </w:p>
-    <w:p>
-      <w:pPr>
-        <w:rPr>
-          <w:sz w:val="22"/>
-        </w:rPr>
-      </w:pPr>
-      <w:r>
-        <w:rPr>
-          <w:sz w:val="22"/>
-        </w:rPr>
-        <w:t xml:space="preserve">(3) </w:t>
-      </w:r>
-      <w:r>
-        <w:rPr>
-          <w:sz w:val="22"/>
-        </w:rPr>
-        <w:t>Now w</w:t>
-      </w:r>
-      <w:r>
-        <w:rPr>
-          <w:sz w:val="22"/>
-        </w:rPr>
-        <w:t xml:space="preserve">ire up the </w:t>
-      </w:r>
-      <w:r>
-        <w:rPr>
-          <w:sz w:val="22"/>
-        </w:rPr>
-        <w:t>second</w:t>
-      </w:r>
-      <w:r>
-        <w:rPr>
-          <w:sz w:val="22"/>
-        </w:rPr>
-        <w:t xml:space="preserve"> button as shown in the image below:</w:t>
-      </w:r>
-    </w:p>
-    <w:p>
-      <w:pPr>
-        <w:rPr>
-          <w:noProof/>
-          <w:sz w:val="8"/>
-        </w:rPr>
-      </w:pPr>
-    </w:p>
-    <w:p>
-      <w:pPr>
-        <w:jc w:val="center"/>
-        <w:rPr>
-          <w:sz w:val="22"/>
-        </w:rPr>
-      </w:pPr>
-      <w:r>
-        <w:rPr>
-          <w:noProof/>
-          <w:sz w:val="22"/>
-        </w:rPr>
-        <w:drawing>
-          <wp:inline distT="0" distB="0" distL="0" distR="0" wp14:anchorId="2A166099" wp14:editId="73618848">
-            <wp:extent cx="2332893" cy="1748578"/>
-            <wp:effectExtent l="0" t="0" r="0" b="0"/>
-            <wp:docPr id="10" name="Picture 10" descr="\\ads.bris.ac.uk\filestore\myfiles\Staff12\sl17668\Desktop\images\IMG_20180123_154845.jpg"/>
-            <wp:cNvGraphicFramePr>
-              <a:graphicFrameLocks xmlns:a="http://schemas.openxmlformats.org/drawingml/2006/main" noChangeAspect="1"/>
-            </wp:cNvGraphicFramePr>
-            <a:graphic xmlns:a="http://schemas.openxmlformats.org/drawingml/2006/main">
-              <a:graphicData uri="http://schemas.openxmlformats.org/drawingml/2006/picture">
-                <pic:pic xmlns:pic="http://schemas.openxmlformats.org/drawingml/2006/picture">
-                  <pic:nvPicPr>
-                    <pic:cNvPr id="0" name="Picture 4" descr="\\ads.bris.ac.uk\filestore\myfiles\Staff12\sl17668\Desktop\images\IMG_20180123_154845.jpg"/>
-                    <pic:cNvPicPr>
-                      <a:picLocks noChangeAspect="1" noChangeArrowheads="1"/>
-                    </pic:cNvPicPr>
-                  </pic:nvPicPr>
-                  <pic:blipFill>
-                    <a:blip r:embed="rId9">
-                      <a:extLst>
-                        <a:ext uri="{28A0092B-C50C-407E-A947-70E740481C1C}">
-                          <a14:useLocalDpi xmlns:a14="http://schemas.microsoft.com/office/drawing/2010/main" val="0"/>
-                        </a:ext>
-                      </a:extLst>
-                    </a:blip>
-                    <a:srcRect/>
-                    <a:stretch>
-                      <a:fillRect/>
-                    </a:stretch>
-                  </pic:blipFill>
-                  <pic:spPr bwMode="auto">
-                    <a:xfrm>
-                      <a:off x="0" y="0"/>
-                      <a:ext cx="2365002" cy="1772645"/>
-                    </a:xfrm>
-                    <a:prstGeom prst="rect">
-                      <a:avLst/>
-                    </a:prstGeom>
-                    <a:noFill/>
-                    <a:ln>
-                      <a:noFill/>
-                    </a:ln>
-                  </pic:spPr>
-                </pic:pic>
-              </a:graphicData>
-            </a:graphic>
-          </wp:inline>
-        </w:drawing>
-      </w:r>
-      <w:r>
-        <w:rPr>
-          <w:sz w:val="22"/>
-        </w:rPr>
-        <w:t xml:space="preserve">      </w:t>
-      </w:r>
-      <w:r>
-        <w:rPr>
-          <w:noProof/>
-          <w:sz w:val="22"/>
-        </w:rPr>
-        <w:drawing>
-          <wp:inline distT="0" distB="0" distL="0" distR="0" wp14:anchorId="2D08C54E" wp14:editId="2FC97A1B">
-            <wp:extent cx="1853856" cy="1746738"/>
-            <wp:effectExtent l="0" t="0" r="0" b="0"/>
-            <wp:docPr id="9" name="Picture 9" descr="\\ads.bris.ac.uk\filestore\myfiles\Staff12\sl17668\Desktop\images\IMG_20180123_154845.jpg"/>
-            <wp:cNvGraphicFramePr>
-              <a:graphicFrameLocks xmlns:a="http://schemas.openxmlformats.org/drawingml/2006/main" noChangeAspect="1"/>
-            </wp:cNvGraphicFramePr>
-            <a:graphic xmlns:a="http://schemas.openxmlformats.org/drawingml/2006/main">
-              <a:graphicData uri="http://schemas.openxmlformats.org/drawingml/2006/picture">
-                <pic:pic xmlns:pic="http://schemas.openxmlformats.org/drawingml/2006/picture">
-                  <pic:nvPicPr>
-                    <pic:cNvPr id="0" name="Picture 4" descr="\\ads.bris.ac.uk\filestore\myfiles\Staff12\sl17668\Desktop\images\IMG_20180123_154845.jpg"/>
-                    <pic:cNvPicPr>
-                      <a:picLocks noChangeAspect="1" noChangeArrowheads="1"/>
-                    </pic:cNvPicPr>
-                  </pic:nvPicPr>
-                  <pic:blipFill rotWithShape="1">
-                    <a:blip r:embed="rId9">
-                      <a:extLst>
-                        <a:ext uri="{28A0092B-C50C-407E-A947-70E740481C1C}">
-                          <a14:useLocalDpi xmlns:a14="http://schemas.microsoft.com/office/drawing/2010/main" val="0"/>
-                        </a:ext>
-                      </a:extLst>
-                    </a:blip>
-                    <a:srcRect l="32823" t="32624" r="45910" b="40643"/>
-                    <a:stretch/>
-                  </pic:blipFill>
-                  <pic:spPr bwMode="auto">
-                    <a:xfrm>
-                      <a:off x="0" y="0"/>
-                      <a:ext cx="1905887" cy="1795763"/>
+                      <a:ext cx="1544118" cy="1800000"/>
                     </a:xfrm>
                     <a:prstGeom prst="rect">
                       <a:avLst/>
@@ -2788,7 +2741,7 @@
                           </pic:cNvPicPr>
                         </pic:nvPicPr>
                         <pic:blipFill>
-                          <a:blip r:embed="rId10"/>
+                          <a:blip r:embed="rId9"/>
                           <a:srcRect/>
                           <a:stretch>
                             <a:fillRect/>
@@ -2837,6 +2790,7 @@
         <w:rPr>
           <w:sz w:val="22"/>
         </w:rPr>
+        <w:lastRenderedPageBreak/>
         <w:t>Each time you</w:t>
       </w:r>
       <w:r>
@@ -3172,7 +3126,7 @@
                           </pic:cNvPicPr>
                         </pic:nvPicPr>
                         <pic:blipFill>
-                          <a:blip r:embed="rId11"/>
+                          <a:blip r:embed="rId10"/>
                           <a:srcRect/>
                           <a:stretch>
                             <a:fillRect/>
@@ -3326,10 +3280,10 @@
           <w:sz w:val="22"/>
         </w:rPr>
         <w:drawing>
-          <wp:inline distT="0" distB="0" distL="0" distR="0" wp14:anchorId="1DC0CF1B" wp14:editId="7886550D">
-            <wp:extent cx="3436620" cy="2725300"/>
+          <wp:inline distT="0" distB="0" distL="0" distR="0" wp14:anchorId="3ADA74BC" wp14:editId="6F3F89E5">
+            <wp:extent cx="2827020" cy="3038518"/>
             <wp:effectExtent l="0" t="0" r="0" b="0"/>
-            <wp:docPr id="11" name="Picture 11" descr="\\ads.bris.ac.uk\filestore\MyFiles\Staff12\sl17668\Documents\Work\Teaching\Workshops\Pong\Arduino\WorkshopMaterials\potentiometer.jpg"/>
+            <wp:docPr id="3" name="Picture 3" descr="C:\Users\sl17668\Chrome Local Downloads\IMG_20180212_125454.jpg"/>
             <wp:cNvGraphicFramePr>
               <a:graphicFrameLocks xmlns:a="http://schemas.openxmlformats.org/drawingml/2006/main" noChangeAspect="1"/>
             </wp:cNvGraphicFramePr>
@@ -3337,13 +3291,13 @@
               <a:graphicData uri="http://schemas.openxmlformats.org/drawingml/2006/picture">
                 <pic:pic xmlns:pic="http://schemas.openxmlformats.org/drawingml/2006/picture">
                   <pic:nvPicPr>
-                    <pic:cNvPr id="0" name="Picture 1" descr="\\ads.bris.ac.uk\filestore\MyFiles\Staff12\sl17668\Documents\Work\Teaching\Workshops\Pong\Arduino\WorkshopMaterials\potentiometer.jpg"/>
+                    <pic:cNvPr id="0" name="Picture 1" descr="C:\Users\sl17668\Chrome Local Downloads\IMG_20180212_125454.jpg"/>
                     <pic:cNvPicPr>
                       <a:picLocks noChangeAspect="1" noChangeArrowheads="1"/>
                     </pic:cNvPicPr>
                   </pic:nvPicPr>
                   <pic:blipFill>
-                    <a:blip r:embed="rId12">
+                    <a:blip r:embed="rId11">
                       <a:extLst>
                         <a:ext uri="{28A0092B-C50C-407E-A947-70E740481C1C}">
                           <a14:useLocalDpi xmlns:a14="http://schemas.microsoft.com/office/drawing/2010/main" val="0"/>
@@ -3358,7 +3312,7 @@
                   <pic:spPr bwMode="auto">
                     <a:xfrm>
                       <a:off x="0" y="0"/>
-                      <a:ext cx="3459841" cy="2743714"/>
+                      <a:ext cx="2841653" cy="3054245"/>
                     </a:xfrm>
                     <a:prstGeom prst="rect">
                       <a:avLst/>
@@ -3374,104 +3328,104 @@
           </wp:inline>
         </w:drawing>
       </w:r>
-    </w:p>
-    <w:p>
-      <w:pPr>
-        <w:rPr>
-          <w:sz w:val="22"/>
-        </w:rPr>
-      </w:pPr>
-    </w:p>
-    <w:p>
-      <w:pPr>
-        <w:rPr>
-          <w:sz w:val="22"/>
-        </w:rPr>
-      </w:pPr>
-      <w:r>
-        <w:rPr>
-          <w:sz w:val="22"/>
-        </w:rPr>
-        <w:t xml:space="preserve">You will need to </w:t>
-      </w:r>
-      <w:r>
-        <w:rPr>
-          <w:sz w:val="22"/>
-        </w:rPr>
-        <w:t>write some new</w:t>
-      </w:r>
-      <w:r>
-        <w:rPr>
-          <w:sz w:val="22"/>
-        </w:rPr>
-        <w:t xml:space="preserve"> Arduino code</w:t>
-      </w:r>
-      <w:r>
-        <w:rPr>
-          <w:sz w:val="22"/>
-        </w:rPr>
-        <w:t xml:space="preserve">, </w:t>
-      </w:r>
-      <w:r>
-        <w:rPr>
-          <w:sz w:val="22"/>
-        </w:rPr>
-        <w:t xml:space="preserve">that makes use of </w:t>
-      </w:r>
-      <w:proofErr w:type="spellStart"/>
-      <w:r>
-        <w:rPr>
-          <w:sz w:val="22"/>
-        </w:rPr>
-        <w:t>analogRead</w:t>
-      </w:r>
-      <w:proofErr w:type="spellEnd"/>
-      <w:r>
-        <w:rPr>
-          <w:sz w:val="22"/>
-        </w:rPr>
-        <w:t xml:space="preserve"> instead of </w:t>
-      </w:r>
-      <w:proofErr w:type="spellStart"/>
-      <w:r>
-        <w:rPr>
-          <w:sz w:val="22"/>
-        </w:rPr>
-        <w:t>digitalRead</w:t>
-      </w:r>
-      <w:proofErr w:type="spellEnd"/>
-      <w:r>
-        <w:rPr>
-          <w:sz w:val="22"/>
-        </w:rPr>
-        <w:t>.</w:t>
-      </w:r>
-      <w:r>
-        <w:rPr>
-          <w:sz w:val="22"/>
-        </w:rPr>
-        <w:t xml:space="preserve"> </w:t>
-      </w:r>
-      <w:r>
-        <w:rPr>
-          <w:sz w:val="22"/>
-        </w:rPr>
-        <w:t>You will als</w:t>
-      </w:r>
-      <w:r>
-        <w:rPr>
-          <w:sz w:val="22"/>
-        </w:rPr>
-        <w:t xml:space="preserve">o </w:t>
-      </w:r>
-      <w:r>
-        <w:rPr>
-          <w:sz w:val="22"/>
-        </w:rPr>
-        <w:t xml:space="preserve">need to </w:t>
-      </w:r>
       <w:bookmarkStart w:id="0" w:name="_GoBack"/>
       <w:bookmarkEnd w:id="0"/>
+    </w:p>
+    <w:p>
+      <w:pPr>
+        <w:rPr>
+          <w:sz w:val="22"/>
+        </w:rPr>
+      </w:pPr>
+    </w:p>
+    <w:p>
+      <w:pPr>
+        <w:rPr>
+          <w:sz w:val="22"/>
+        </w:rPr>
+      </w:pPr>
+      <w:r>
+        <w:rPr>
+          <w:sz w:val="22"/>
+        </w:rPr>
+        <w:t xml:space="preserve">You will need to </w:t>
+      </w:r>
+      <w:r>
+        <w:rPr>
+          <w:sz w:val="22"/>
+        </w:rPr>
+        <w:t>write some new</w:t>
+      </w:r>
+      <w:r>
+        <w:rPr>
+          <w:sz w:val="22"/>
+        </w:rPr>
+        <w:t xml:space="preserve"> Arduino code</w:t>
+      </w:r>
+      <w:r>
+        <w:rPr>
+          <w:sz w:val="22"/>
+        </w:rPr>
+        <w:t xml:space="preserve">, </w:t>
+      </w:r>
+      <w:r>
+        <w:rPr>
+          <w:sz w:val="22"/>
+        </w:rPr>
+        <w:t xml:space="preserve">that makes use of </w:t>
+      </w:r>
+      <w:proofErr w:type="spellStart"/>
+      <w:r>
+        <w:rPr>
+          <w:sz w:val="22"/>
+        </w:rPr>
+        <w:t>analogRead</w:t>
+      </w:r>
+      <w:proofErr w:type="spellEnd"/>
+      <w:r>
+        <w:rPr>
+          <w:sz w:val="22"/>
+        </w:rPr>
+        <w:t xml:space="preserve"> instead of </w:t>
+      </w:r>
+      <w:proofErr w:type="spellStart"/>
+      <w:r>
+        <w:rPr>
+          <w:sz w:val="22"/>
+        </w:rPr>
+        <w:t>digitalRead</w:t>
+      </w:r>
+      <w:proofErr w:type="spellEnd"/>
+      <w:r>
+        <w:rPr>
+          <w:sz w:val="22"/>
+        </w:rPr>
+        <w:t>.</w:t>
+      </w:r>
+      <w:r>
+        <w:rPr>
+          <w:sz w:val="22"/>
+        </w:rPr>
+        <w:t xml:space="preserve"> </w:t>
+      </w:r>
+      <w:r>
+        <w:rPr>
+          <w:sz w:val="22"/>
+        </w:rPr>
+        <w:t>You will als</w:t>
+      </w:r>
+      <w:r>
+        <w:rPr>
+          <w:sz w:val="22"/>
+        </w:rPr>
+        <w:t xml:space="preserve">o </w:t>
+      </w:r>
+      <w:r>
+        <w:rPr>
+          <w:sz w:val="22"/>
+        </w:rPr>
+        <w:t xml:space="preserve">need to </w:t>
+      </w:r>
       <w:r>
         <w:rPr>
           <w:sz w:val="22"/>

</xml_diff>

<commit_message>
Refinement for black breadboard
</commit_message>
<xml_diff>
--- a/worksheets/arduino-worksheet.docx
+++ b/worksheets/arduino-worksheet.docx
@@ -1738,46 +1738,8 @@
           <w:sz w:val="22"/>
         </w:rPr>
       </w:pPr>
-      <w:r>
-        <w:rPr>
-          <w:noProof/>
-        </w:rPr>
-        <w:drawing>
-          <wp:inline distT="0" distB="0" distL="0" distR="0" wp14:anchorId="14EE39F2" wp14:editId="1A0584FC">
-            <wp:extent cx="376551" cy="1800000"/>
-            <wp:effectExtent l="0" t="0" r="0" b="0"/>
-            <wp:docPr id="1" name="Picture 1"/>
-            <wp:cNvGraphicFramePr>
-              <a:graphicFrameLocks xmlns:a="http://schemas.openxmlformats.org/drawingml/2006/main" noChangeAspect="1"/>
-            </wp:cNvGraphicFramePr>
-            <a:graphic xmlns:a="http://schemas.openxmlformats.org/drawingml/2006/main">
-              <a:graphicData uri="http://schemas.openxmlformats.org/drawingml/2006/picture">
-                <pic:pic xmlns:pic="http://schemas.openxmlformats.org/drawingml/2006/picture">
-                  <pic:nvPicPr>
-                    <pic:cNvPr id="1" name=""/>
-                    <pic:cNvPicPr/>
-                  </pic:nvPicPr>
-                  <pic:blipFill>
-                    <a:blip r:embed="rId6"/>
-                    <a:stretch>
-                      <a:fillRect/>
-                    </a:stretch>
-                  </pic:blipFill>
-                  <pic:spPr>
-                    <a:xfrm>
-                      <a:off x="0" y="0"/>
-                      <a:ext cx="376551" cy="1800000"/>
-                    </a:xfrm>
-                    <a:prstGeom prst="rect">
-                      <a:avLst/>
-                    </a:prstGeom>
-                  </pic:spPr>
-                </pic:pic>
-              </a:graphicData>
-            </a:graphic>
-          </wp:inline>
-        </w:drawing>
-      </w:r>
+      <w:bookmarkStart w:id="0" w:name="_GoBack"/>
+      <w:bookmarkEnd w:id="0"/>
       <w:r>
         <w:rPr>
           <w:sz w:val="22"/>
@@ -1814,7 +1776,7 @@
                     </pic:cNvPicPr>
                   </pic:nvPicPr>
                   <pic:blipFill>
-                    <a:blip r:embed="rId7">
+                    <a:blip r:embed="rId6">
                       <a:extLst>
                         <a:ext uri="{28A0092B-C50C-407E-A947-70E740481C1C}">
                           <a14:useLocalDpi xmlns:a14="http://schemas.microsoft.com/office/drawing/2010/main" val="0"/>
@@ -1875,7 +1837,7 @@
                     </pic:cNvPicPr>
                   </pic:nvPicPr>
                   <pic:blipFill rotWithShape="1">
-                    <a:blip r:embed="rId7">
+                    <a:blip r:embed="rId6">
                       <a:extLst>
                         <a:ext uri="{28A0092B-C50C-407E-A947-70E740481C1C}">
                           <a14:useLocalDpi xmlns:a14="http://schemas.microsoft.com/office/drawing/2010/main" val="0"/>
@@ -1916,12 +1878,6 @@
           <w:sz w:val="22"/>
         </w:rPr>
       </w:pPr>
-      <w:r>
-        <w:rPr>
-          <w:sz w:val="22"/>
-        </w:rPr>
-        <w:t>s</w:t>
-      </w:r>
     </w:p>
     <w:p>
       <w:pPr>
@@ -1998,7 +1954,7 @@
                     </pic:cNvPicPr>
                   </pic:nvPicPr>
                   <pic:blipFill>
-                    <a:blip r:embed="rId8">
+                    <a:blip r:embed="rId7">
                       <a:extLst>
                         <a:ext uri="{28A0092B-C50C-407E-A947-70E740481C1C}">
                           <a14:useLocalDpi xmlns:a14="http://schemas.microsoft.com/office/drawing/2010/main" val="0"/>
@@ -2058,7 +2014,7 @@
                     </pic:cNvPicPr>
                   </pic:nvPicPr>
                   <pic:blipFill rotWithShape="1">
-                    <a:blip r:embed="rId8">
+                    <a:blip r:embed="rId7">
                       <a:extLst>
                         <a:ext uri="{28A0092B-C50C-407E-A947-70E740481C1C}">
                           <a14:useLocalDpi xmlns:a14="http://schemas.microsoft.com/office/drawing/2010/main" val="0"/>
@@ -2741,7 +2697,7 @@
                           </pic:cNvPicPr>
                         </pic:nvPicPr>
                         <pic:blipFill>
-                          <a:blip r:embed="rId9"/>
+                          <a:blip r:embed="rId8"/>
                           <a:srcRect/>
                           <a:stretch>
                             <a:fillRect/>
@@ -3126,7 +3082,7 @@
                           </pic:cNvPicPr>
                         </pic:nvPicPr>
                         <pic:blipFill>
-                          <a:blip r:embed="rId10"/>
+                          <a:blip r:embed="rId9"/>
                           <a:srcRect/>
                           <a:stretch>
                             <a:fillRect/>
@@ -3297,7 +3253,7 @@
                     </pic:cNvPicPr>
                   </pic:nvPicPr>
                   <pic:blipFill>
-                    <a:blip r:embed="rId11">
+                    <a:blip r:embed="rId10">
                       <a:extLst>
                         <a:ext uri="{28A0092B-C50C-407E-A947-70E740481C1C}">
                           <a14:useLocalDpi xmlns:a14="http://schemas.microsoft.com/office/drawing/2010/main" val="0"/>
@@ -3328,8 +3284,6 @@
           </wp:inline>
         </w:drawing>
       </w:r>
-      <w:bookmarkStart w:id="0" w:name="_GoBack"/>
-      <w:bookmarkEnd w:id="0"/>
     </w:p>
     <w:p>
       <w:pPr>

</xml_diff>